<commit_message>
adding mqtt publisher and subscriber code
</commit_message>
<xml_diff>
--- a/weekly_reports/week4.docx
+++ b/weekly_reports/week4.docx
@@ -33,18 +33,8 @@
           <w:sz w:val="24"/>
           <w:szCs w:val="24"/>
         </w:rPr>
-        <w:t xml:space="preserve">Professor </w:t>
-      </w:r>
-      <w:proofErr w:type="spellStart"/>
-      <w:r>
-        <w:rPr>
-          <w:rFonts w:ascii="Times New Roman" w:hAnsi="Times New Roman" w:cs="Times New Roman"/>
-          <w:sz w:val="24"/>
-          <w:szCs w:val="24"/>
-        </w:rPr>
-        <w:t>Shoarinejad</w:t>
-      </w:r>
-      <w:proofErr w:type="spellEnd"/>
+        <w:t>Professor Shoarinejad</w:t>
+      </w:r>
     </w:p>
     <w:p>
       <w:pPr>
@@ -470,6 +460,28 @@
         </w:rPr>
         <w:lastRenderedPageBreak/>
         <w:t xml:space="preserve">Report section, I didn’t face any big problems as I have a static IP address that I use for the Pi. </w:t>
+      </w:r>
+    </w:p>
+    <w:p>
+      <w:pPr>
+        <w:pStyle w:val="ListParagraph"/>
+        <w:numPr>
+          <w:ilvl w:val="1"/>
+          <w:numId w:val="1"/>
+        </w:numPr>
+        <w:rPr>
+          <w:rFonts w:ascii="Times New Roman" w:hAnsi="Times New Roman" w:cs="Times New Roman"/>
+          <w:sz w:val="24"/>
+          <w:szCs w:val="24"/>
+        </w:rPr>
+      </w:pPr>
+      <w:r>
+        <w:rPr>
+          <w:rFonts w:ascii="Times New Roman" w:hAnsi="Times New Roman" w:cs="Times New Roman"/>
+          <w:sz w:val="24"/>
+          <w:szCs w:val="24"/>
+        </w:rPr>
+        <w:t>For Tutorial 2, I went through and did the TCP/IP connection tutorial (Part 2) and ran into some issues. I talked to a TA and was able to get past that part and pushed the code onto Github.</w:t>
       </w:r>
     </w:p>
     <w:p>

</xml_diff>

<commit_message>
Speech Tutorial - task 5.4.4 Code and modified report
</commit_message>
<xml_diff>
--- a/weekly_reports/week4.docx
+++ b/weekly_reports/week4.docx
@@ -50,23 +50,15 @@
           <w:sz w:val="24"/>
           <w:szCs w:val="24"/>
         </w:rPr>
-        <w:t>2</w:t>
-      </w:r>
-      <w:r>
-        <w:rPr>
-          <w:rFonts w:ascii="Times New Roman" w:hAnsi="Times New Roman" w:cs="Times New Roman"/>
-          <w:sz w:val="24"/>
-          <w:szCs w:val="24"/>
-        </w:rPr>
-        <w:t>9</w:t>
-      </w:r>
-      <w:r>
-        <w:rPr>
-          <w:rFonts w:ascii="Times New Roman" w:hAnsi="Times New Roman" w:cs="Times New Roman"/>
-          <w:sz w:val="24"/>
-          <w:szCs w:val="24"/>
-        </w:rPr>
-        <w:t xml:space="preserve"> October 2020</w:t>
+        <w:t>5 November</w:t>
+      </w:r>
+      <w:r>
+        <w:rPr>
+          <w:rFonts w:ascii="Times New Roman" w:hAnsi="Times New Roman" w:cs="Times New Roman"/>
+          <w:sz w:val="24"/>
+          <w:szCs w:val="24"/>
+        </w:rPr>
+        <w:t xml:space="preserve"> 2020</w:t>
       </w:r>
     </w:p>
     <w:p>
@@ -249,6 +241,110 @@
           <w:szCs w:val="24"/>
         </w:rPr>
         <w:t xml:space="preserve">What did you end up doing last week? </w:t>
+      </w:r>
+    </w:p>
+    <w:p>
+      <w:pPr>
+        <w:pStyle w:val="ListParagraph"/>
+        <w:numPr>
+          <w:ilvl w:val="1"/>
+          <w:numId w:val="1"/>
+        </w:numPr>
+        <w:rPr>
+          <w:rFonts w:ascii="Times New Roman" w:hAnsi="Times New Roman" w:cs="Times New Roman"/>
+          <w:sz w:val="24"/>
+          <w:szCs w:val="24"/>
+        </w:rPr>
+      </w:pPr>
+      <w:r>
+        <w:rPr>
+          <w:rFonts w:ascii="Times New Roman" w:hAnsi="Times New Roman" w:cs="Times New Roman"/>
+          <w:sz w:val="24"/>
+          <w:szCs w:val="24"/>
+        </w:rPr>
+        <w:t>Worked on cleaning up the code base for the project. Made major skeleton code changes to make the code more object oriented</w:t>
+      </w:r>
+    </w:p>
+    <w:p>
+      <w:pPr>
+        <w:pStyle w:val="ListParagraph"/>
+        <w:numPr>
+          <w:ilvl w:val="2"/>
+          <w:numId w:val="1"/>
+        </w:numPr>
+        <w:rPr>
+          <w:rFonts w:ascii="Times New Roman" w:hAnsi="Times New Roman" w:cs="Times New Roman"/>
+          <w:sz w:val="24"/>
+          <w:szCs w:val="24"/>
+        </w:rPr>
+      </w:pPr>
+      <w:r>
+        <w:rPr>
+          <w:rFonts w:ascii="Times New Roman" w:hAnsi="Times New Roman" w:cs="Times New Roman"/>
+          <w:sz w:val="24"/>
+          <w:szCs w:val="24"/>
+        </w:rPr>
+        <w:t>Added formatted comments to code with @NOTE and @TODO and updating it correspondingly</w:t>
+      </w:r>
+    </w:p>
+    <w:p>
+      <w:pPr>
+        <w:pStyle w:val="ListParagraph"/>
+        <w:numPr>
+          <w:ilvl w:val="2"/>
+          <w:numId w:val="1"/>
+        </w:numPr>
+        <w:rPr>
+          <w:rFonts w:ascii="Times New Roman" w:hAnsi="Times New Roman" w:cs="Times New Roman"/>
+          <w:sz w:val="24"/>
+          <w:szCs w:val="24"/>
+        </w:rPr>
+      </w:pPr>
+      <w:r>
+        <w:rPr>
+          <w:rFonts w:ascii="Times New Roman" w:hAnsi="Times New Roman" w:cs="Times New Roman"/>
+          <w:sz w:val="24"/>
+          <w:szCs w:val="24"/>
+        </w:rPr>
+        <w:t>Created basic game look and have a very rough game done</w:t>
+      </w:r>
+    </w:p>
+    <w:p>
+      <w:pPr>
+        <w:pStyle w:val="ListParagraph"/>
+        <w:numPr>
+          <w:ilvl w:val="1"/>
+          <w:numId w:val="1"/>
+        </w:numPr>
+        <w:rPr>
+          <w:rFonts w:ascii="Times New Roman" w:hAnsi="Times New Roman" w:cs="Times New Roman"/>
+          <w:sz w:val="24"/>
+          <w:szCs w:val="24"/>
+        </w:rPr>
+      </w:pPr>
+      <w:r>
+        <w:rPr>
+          <w:rFonts w:ascii="Times New Roman" w:hAnsi="Times New Roman" w:cs="Times New Roman"/>
+          <w:sz w:val="24"/>
+          <w:szCs w:val="24"/>
+        </w:rPr>
+        <w:t xml:space="preserve">Worked on </w:t>
+      </w:r>
+      <w:r>
+        <w:rPr>
+          <w:rFonts w:ascii="Times New Roman" w:hAnsi="Times New Roman" w:cs="Times New Roman"/>
+          <w:sz w:val="24"/>
+          <w:szCs w:val="24"/>
+        </w:rPr>
+        <w:t>p</w:t>
+      </w:r>
+      <w:r>
+        <w:rPr>
+          <w:rFonts w:ascii="Times New Roman" w:hAnsi="Times New Roman" w:cs="Times New Roman"/>
+          <w:sz w:val="24"/>
+          <w:szCs w:val="24"/>
+        </w:rPr>
+        <w:t>resentation slides</w:t>
       </w:r>
     </w:p>
     <w:p>
@@ -428,8 +524,17 @@
           <w:sz w:val="24"/>
           <w:szCs w:val="24"/>
         </w:rPr>
+        <w:lastRenderedPageBreak/>
         <w:t>As can be seen, the histogram is red, blue and black, which are the dominant colors for the bounding box (where the Switch Controller resides)</w:t>
       </w:r>
+      <w:r>
+        <w:rPr>
+          <w:rFonts w:ascii="Times New Roman" w:hAnsi="Times New Roman" w:cs="Times New Roman"/>
+          <w:sz w:val="24"/>
+          <w:szCs w:val="24"/>
+        </w:rPr>
+        <w:t xml:space="preserve"> but the colors around the box have different dominants colors </w:t>
+      </w:r>
     </w:p>
     <w:p>
       <w:pPr>
@@ -450,16 +555,7 @@
           <w:sz w:val="24"/>
           <w:szCs w:val="24"/>
         </w:rPr>
-        <w:t xml:space="preserve">Pushed Tutorial 1 image where I show that I connected to Pi over SSH and that Git and Python have properly been installed. To follow up on the questions in the </w:t>
-      </w:r>
-      <w:r>
-        <w:rPr>
-          <w:rFonts w:ascii="Times New Roman" w:hAnsi="Times New Roman" w:cs="Times New Roman"/>
-          <w:sz w:val="24"/>
-          <w:szCs w:val="24"/>
-        </w:rPr>
-        <w:lastRenderedPageBreak/>
-        <w:t xml:space="preserve">Report section, I didn’t face any big problems as I have a static IP address that I use for the Pi. </w:t>
+        <w:t xml:space="preserve">Pushed Tutorial 1 image where I show that I connected to Pi over SSH and that Git and Python have properly been installed. To follow up on the questions in the Report section, I didn’t face any big problems as I have a static IP address that I use for the Pi. </w:t>
       </w:r>
     </w:p>
     <w:p>
@@ -518,6 +614,7 @@
       <w:r>
         <w:rPr>
           <w:rFonts w:ascii="Times New Roman" w:hAnsi="Times New Roman" w:cs="Times New Roman"/>
+          <w:noProof/>
           <w:sz w:val="24"/>
           <w:szCs w:val="24"/>
         </w:rPr>
@@ -578,6 +675,94 @@
           <w:szCs w:val="24"/>
         </w:rPr>
         <w:t>This next week:</w:t>
+      </w:r>
+    </w:p>
+    <w:p>
+      <w:pPr>
+        <w:pStyle w:val="ListParagraph"/>
+        <w:numPr>
+          <w:ilvl w:val="1"/>
+          <w:numId w:val="1"/>
+        </w:numPr>
+        <w:rPr>
+          <w:rFonts w:ascii="Times New Roman" w:hAnsi="Times New Roman" w:cs="Times New Roman"/>
+          <w:sz w:val="24"/>
+          <w:szCs w:val="24"/>
+        </w:rPr>
+      </w:pPr>
+      <w:r>
+        <w:rPr>
+          <w:rFonts w:ascii="Times New Roman" w:hAnsi="Times New Roman" w:cs="Times New Roman"/>
+          <w:sz w:val="24"/>
+          <w:szCs w:val="24"/>
+        </w:rPr>
+        <w:t>Before the presentation, get the final project proposal and midterm presentation slides done</w:t>
+      </w:r>
+    </w:p>
+    <w:p>
+      <w:pPr>
+        <w:pStyle w:val="ListParagraph"/>
+        <w:numPr>
+          <w:ilvl w:val="1"/>
+          <w:numId w:val="1"/>
+        </w:numPr>
+        <w:rPr>
+          <w:rFonts w:ascii="Times New Roman" w:hAnsi="Times New Roman" w:cs="Times New Roman"/>
+          <w:sz w:val="24"/>
+          <w:szCs w:val="24"/>
+        </w:rPr>
+      </w:pPr>
+      <w:r>
+        <w:rPr>
+          <w:rFonts w:ascii="Times New Roman" w:hAnsi="Times New Roman" w:cs="Times New Roman"/>
+          <w:sz w:val="24"/>
+          <w:szCs w:val="24"/>
+        </w:rPr>
+        <w:t xml:space="preserve">Prepare for the midterm presentation </w:t>
+      </w:r>
+    </w:p>
+    <w:p>
+      <w:pPr>
+        <w:pStyle w:val="ListParagraph"/>
+        <w:numPr>
+          <w:ilvl w:val="1"/>
+          <w:numId w:val="1"/>
+        </w:numPr>
+        <w:rPr>
+          <w:rFonts w:ascii="Times New Roman" w:hAnsi="Times New Roman" w:cs="Times New Roman"/>
+          <w:sz w:val="24"/>
+          <w:szCs w:val="24"/>
+        </w:rPr>
+      </w:pPr>
+      <w:r>
+        <w:rPr>
+          <w:rFonts w:ascii="Times New Roman" w:hAnsi="Times New Roman" w:cs="Times New Roman"/>
+          <w:sz w:val="24"/>
+          <w:szCs w:val="24"/>
+        </w:rPr>
+        <w:t>Do Tutorial 3 (IMU tutorial)</w:t>
+      </w:r>
+    </w:p>
+    <w:p>
+      <w:pPr>
+        <w:pStyle w:val="ListParagraph"/>
+        <w:numPr>
+          <w:ilvl w:val="1"/>
+          <w:numId w:val="1"/>
+        </w:numPr>
+        <w:rPr>
+          <w:rFonts w:ascii="Times New Roman" w:hAnsi="Times New Roman" w:cs="Times New Roman"/>
+          <w:sz w:val="24"/>
+          <w:szCs w:val="24"/>
+        </w:rPr>
+      </w:pPr>
+      <w:r>
+        <w:rPr>
+          <w:rFonts w:ascii="Times New Roman" w:hAnsi="Times New Roman" w:cs="Times New Roman"/>
+          <w:sz w:val="24"/>
+          <w:szCs w:val="24"/>
+        </w:rPr>
+        <w:t xml:space="preserve">Continue with project and get contour + object detection done </w:t>
       </w:r>
     </w:p>
     <w:sectPr>

</xml_diff>